<commit_message>
Version update for new release.
</commit_message>
<xml_diff>
--- a/SupportingFiles/readme .zh-cn.docx
+++ b/SupportingFiles/readme .zh-cn.docx
@@ -18,161 +18,284 @@
         <w:t>产品主页</w:t>
       </w:r>
     </w:p>
-    <w:p>
-      <w:r>
+    <w:p w14:noSpellErr="1">
+      <w:pPr>
+        <w:pStyle w:val="Normal"/>
+      </w:pPr>
+      <w:r>
+        <w:rPr/>
         <w:t>请访问</w:t>
       </w:r>
       <w:r>
+        <w:rPr/>
         <w:t xml:space="preserve"> </w:t>
       </w:r>
-      <w:hyperlink r:id="rId7">
+      <w:hyperlink r:id="R94b8bd78ab1e47ef">
         <w:r>
           <w:rPr>
-            <w:rStyle w:val="InternetLink"/>
+            <w:rStyle w:val="Hyperlink"/>
+            <w:rFonts w:ascii="Calibri" w:hAnsi="Calibri" w:eastAsia="Calibri" w:cs="Calibri"/>
+            <w:color w:val="0000FF"/>
+            <w:sz w:val="22"/>
+            <w:szCs w:val="22"/>
+            <w:u w:val="single"/>
             <w:lang w:eastAsia="zh-CN"/>
           </w:rPr>
-          <w:t>http://code.google.com/p/batch-image-watermark-processor/</w:t>
+          <w:t>https://github.com/hardywang/batch-image-watermark-processor/releases/</w:t>
         </w:r>
       </w:hyperlink>
       <w:r>
+        <w:rPr/>
         <w:t xml:space="preserve"> </w:t>
       </w:r>
       <w:r>
+        <w:rPr/>
         <w:t>获取最新版本信息以及作者联系方法。您也可以在</w:t>
       </w:r>
-      <w:hyperlink r:id="rId8">
+      <w:hyperlink r:id="R26c1ec25e3564d2a">
         <w:r>
           <w:rPr>
-            <w:rStyle w:val="InternetLink"/>
+            <w:rStyle w:val="Hyperlink"/>
+            <w:rFonts w:ascii="Calibri" w:hAnsi="Calibri" w:eastAsia="Calibri" w:cs="Calibri"/>
+            <w:color w:val="0000FF"/>
+            <w:sz w:val="22"/>
+            <w:szCs w:val="22"/>
+            <w:u w:val="single"/>
             <w:lang w:eastAsia="zh-CN"/>
           </w:rPr>
-          <w:t>http://groups.google.com/group/sea-turtle-batch-image-processor</w:t>
+          <w:t>https://github.com/hardywang/batch-image-watermark-processor/issues</w:t>
         </w:r>
       </w:hyperlink>
       <w:r>
+        <w:rPr/>
+        <w:t>与网上讨论。</w:t>
+      </w:r>
+    </w:p>
+    <w:p>
+      <w:pPr>
+        <w:pStyle w:val="Heading2"/>
+      </w:pPr>
+      <w:r>
+        <w:t>产品名称</w:t>
+      </w:r>
+    </w:p>
+    <w:p>
+      <w:r>
+        <w:t>Hardy Software Batch Image Processor</w:t>
+      </w:r>
+    </w:p>
+    <w:p>
+      <w:pPr>
+        <w:pStyle w:val="Heading2"/>
+      </w:pPr>
+      <w:r>
+        <w:t>代码</w:t>
+      </w:r>
+    </w:p>
+    <w:p>
+      <w:r>
+        <w:t>Sea Turtle</w:t>
+      </w:r>
+      <w:r>
+        <w:t>（海龟）</w:t>
+      </w:r>
+    </w:p>
+    <w:p>
+      <w:pPr>
+        <w:pStyle w:val="Heading2"/>
+        <w:rPr/>
+      </w:pPr>
+      <w:r>
+        <w:rPr/>
+        <w:t>版本号</w:t>
+      </w:r>
+    </w:p>
+    <w:p>
+      <w:pPr>
+        <w:pStyle w:val="Normal"/>
+      </w:pPr>
+      <w:r>
+        <w:rPr>
+          <w:rFonts w:ascii="Calibri" w:hAnsi="Calibri" w:eastAsia="Calibri" w:cs="Calibri"/>
+          <w:sz w:val="22"/>
+          <w:szCs w:val="22"/>
+          <w:lang w:val="en-CA"/>
+        </w:rPr>
+        <w:t xml:space="preserve">2. </w:t>
+      </w:r>
+      <w:r>
+        <w:rPr>
+          <w:rFonts w:ascii="Calibri" w:hAnsi="Calibri" w:eastAsia="Calibri" w:cs="Calibri"/>
+          <w:sz w:val="22"/>
+          <w:szCs w:val="22"/>
+          <w:lang w:val="en-CA"/>
+        </w:rPr>
+        <w:t>1</w:t>
+      </w:r>
+      <w:r>
+        <w:rPr>
+          <w:rFonts w:ascii="Calibri" w:hAnsi="Calibri" w:eastAsia="Calibri" w:cs="Calibri"/>
+          <w:sz w:val="22"/>
+          <w:szCs w:val="22"/>
+          <w:lang w:val="en-CA"/>
+        </w:rPr>
+        <w:t>4</w:t>
+      </w:r>
+      <w:r>
+        <w:rPr>
+          <w:rFonts w:ascii="Calibri" w:hAnsi="Calibri" w:eastAsia="Calibri" w:cs="Calibri"/>
+          <w:sz w:val="22"/>
+          <w:szCs w:val="22"/>
+          <w:lang w:val="en-CA"/>
+        </w:rPr>
+        <w:t xml:space="preserve"> (File# 2.</w:t>
+      </w:r>
+      <w:r>
+        <w:rPr>
+          <w:rFonts w:ascii="Calibri" w:hAnsi="Calibri" w:eastAsia="Calibri" w:cs="Calibri"/>
+          <w:sz w:val="22"/>
+          <w:szCs w:val="22"/>
+          <w:lang w:val="en-CA"/>
+        </w:rPr>
+        <w:t>1</w:t>
+      </w:r>
+      <w:r>
+        <w:rPr>
+          <w:rFonts w:ascii="Calibri" w:hAnsi="Calibri" w:eastAsia="Calibri" w:cs="Calibri"/>
+          <w:sz w:val="22"/>
+          <w:szCs w:val="22"/>
+          <w:lang w:val="en-CA"/>
+        </w:rPr>
+        <w:t>4</w:t>
+      </w:r>
+      <w:r>
+        <w:rPr>
+          <w:rFonts w:ascii="Calibri" w:hAnsi="Calibri" w:eastAsia="Calibri" w:cs="Calibri"/>
+          <w:sz w:val="22"/>
+          <w:szCs w:val="22"/>
+          <w:lang w:val="en-CA"/>
+        </w:rPr>
+        <w:t xml:space="preserve">.0.0, Build# </w:t>
+      </w:r>
+      <w:r>
+        <w:rPr>
+          <w:rFonts w:ascii="Calibri" w:hAnsi="Calibri" w:eastAsia="Calibri" w:cs="Calibri"/>
+          <w:sz w:val="22"/>
+          <w:szCs w:val="22"/>
+          <w:lang w:val="en-CA"/>
+        </w:rPr>
+        <w:t>2.1</w:t>
+      </w:r>
+      <w:r>
+        <w:rPr>
+          <w:rFonts w:ascii="Calibri" w:hAnsi="Calibri" w:eastAsia="Calibri" w:cs="Calibri"/>
+          <w:sz w:val="22"/>
+          <w:szCs w:val="22"/>
+          <w:lang w:val="en-CA"/>
+        </w:rPr>
+        <w:t>4</w:t>
+      </w:r>
+      <w:r>
+        <w:rPr>
+          <w:rFonts w:ascii="Calibri" w:hAnsi="Calibri" w:eastAsia="Calibri" w:cs="Calibri"/>
+          <w:sz w:val="22"/>
+          <w:szCs w:val="22"/>
+          <w:lang w:eastAsia="zh-CN"/>
+        </w:rPr>
+        <w:t>.</w:t>
+      </w:r>
+      <w:r>
+        <w:rPr>
+          <w:rFonts w:ascii="Calibri" w:hAnsi="Calibri" w:eastAsia="Calibri" w:cs="Calibri"/>
+          <w:sz w:val="22"/>
+          <w:szCs w:val="22"/>
+          <w:lang w:val="en-CA"/>
+        </w:rPr>
+        <w:t>5551</w:t>
+      </w:r>
+      <w:r>
+        <w:rPr>
+          <w:rFonts w:ascii="Calibri" w:hAnsi="Calibri" w:eastAsia="Calibri" w:cs="Calibri"/>
+          <w:sz w:val="22"/>
+          <w:szCs w:val="22"/>
+          <w:lang w:eastAsia="zh-CN"/>
+        </w:rPr>
+        <w:t>.</w:t>
+      </w:r>
+      <w:r>
+        <w:rPr>
+          <w:rFonts w:ascii="Calibri" w:hAnsi="Calibri" w:eastAsia="Calibri" w:cs="Calibri"/>
+          <w:sz w:val="22"/>
+          <w:szCs w:val="22"/>
+          <w:lang w:val="en-CA"/>
+        </w:rPr>
+        <w:t>18359</w:t>
+      </w:r>
+      <w:r>
+        <w:rPr>
+          <w:rFonts w:ascii="Calibri" w:hAnsi="Calibri" w:eastAsia="Calibri" w:cs="Calibri"/>
+          <w:sz w:val="22"/>
+          <w:szCs w:val="22"/>
+          <w:lang w:eastAsia="zh-CN"/>
+        </w:rPr>
+        <w:t>)</w:t>
+      </w:r>
+    </w:p>
+    <w:p>
+      <w:pPr>
+        <w:pStyle w:val="Heading2"/>
+      </w:pPr>
+      <w:r>
+        <w:t>系统要求</w:t>
+      </w:r>
+    </w:p>
+    <w:p>
+      <w:pPr>
+        <w:pStyle w:val="Normal"/>
+      </w:pPr>
+      <w:r>
+        <w:rPr/>
+        <w:t>在使用该软件前，请确保微软</w:t>
+      </w:r>
+      <w:r>
+        <w:rPr/>
+        <w:t xml:space="preserve">.Net Framework </w:t>
+      </w:r>
+      <w:r>
+        <w:rPr/>
+        <w:t>4</w:t>
+      </w:r>
+      <w:r>
+        <w:rPr/>
+        <w:t>.5</w:t>
+      </w:r>
+      <w:r>
+        <w:rPr/>
+        <w:t>（下载地址</w:t>
+      </w:r>
+      <w:r>
+        <w:rPr/>
         <w:t xml:space="preserve"> </w:t>
       </w:r>
-      <w:r>
-        <w:t>参与网上讨论。</w:t>
-      </w:r>
-    </w:p>
-    <w:p>
-      <w:pPr>
-        <w:pStyle w:val="Heading2"/>
-      </w:pPr>
-      <w:r>
-        <w:t>产品名称</w:t>
-      </w:r>
-    </w:p>
-    <w:p>
-      <w:r>
-        <w:t>Hardy Software Batch Image Processor</w:t>
-      </w:r>
-    </w:p>
-    <w:p>
-      <w:pPr>
-        <w:pStyle w:val="Heading2"/>
-      </w:pPr>
-      <w:r>
-        <w:t>代码</w:t>
-      </w:r>
-    </w:p>
-    <w:p>
-      <w:r>
-        <w:t>Sea Turtle</w:t>
-      </w:r>
-      <w:r>
-        <w:t>（海龟）</w:t>
-      </w:r>
-    </w:p>
-    <w:p>
-      <w:pPr>
-        <w:pStyle w:val="Heading2"/>
-      </w:pPr>
-      <w:r>
-        <w:t>版本号</w:t>
-      </w:r>
-    </w:p>
-    <w:p>
-      <w:r>
-        <w:t xml:space="preserve">2. </w:t>
-      </w:r>
-      <w:r>
-        <w:t>1</w:t>
-      </w:r>
-      <w:r>
-        <w:t>2</w:t>
-      </w:r>
-      <w:r>
-        <w:t xml:space="preserve"> (File# 2.</w:t>
-      </w:r>
-      <w:r>
-        <w:t>12</w:t>
-      </w:r>
-      <w:r>
-        <w:t>.0.0, Build# 2.</w:t>
-      </w:r>
-      <w:r>
-        <w:t>12</w:t>
-      </w:r>
-      <w:r>
-        <w:t>.</w:t>
-      </w:r>
-      <w:r>
-        <w:t>4896.36977</w:t>
-      </w:r>
-      <w:r>
-        <w:t>)</w:t>
-      </w:r>
-    </w:p>
-    <w:p>
-      <w:pPr>
-        <w:pStyle w:val="Heading2"/>
-      </w:pPr>
-      <w:r>
-        <w:t>系统要求</w:t>
-      </w:r>
-    </w:p>
-    <w:p>
-      <w:r>
-        <w:t>在使用该软件前，请确保微软</w:t>
-      </w:r>
-      <w:r>
-        <w:t>.Net Framework 3.5</w:t>
-      </w:r>
-      <w:r>
-        <w:t>（下载地址</w:t>
-      </w:r>
-      <w:r>
-        <w:t xml:space="preserve"> </w:t>
-      </w:r>
-      <w:hyperlink r:id="rId9">
+      <w:hyperlink r:id="R16959414f786446b">
         <w:r>
           <w:rPr>
-            <w:rStyle w:val="InternetLink"/>
+            <w:rStyle w:val="Hyperlink"/>
+            <w:rFonts w:ascii="Calibri" w:hAnsi="Calibri" w:eastAsia="Calibri" w:cs="Calibri"/>
+            <w:sz w:val="22"/>
+            <w:szCs w:val="22"/>
+            <w:lang w:eastAsia="zh-CN"/>
           </w:rPr>
-          <w:t>http://www.microsoft.com/downloads/details.aspx?FamilyId=333325FD-AE52-4E35-B531-508D977D32A6</w:t>
+          <w:t>https://www.microsoft.com/en-ca/download/details.aspx?id=30653</w:t>
         </w:r>
       </w:hyperlink>
       <w:r>
-        <w:t>）以及微软</w:t>
-      </w:r>
-      <w:r>
-        <w:t>.Net Framework 3.5 Service Pack 1</w:t>
-      </w:r>
-      <w:r>
-        <w:t>（下载地址</w:t>
-      </w:r>
-      <w:hyperlink r:id="rId10">
-        <w:r>
-          <w:rPr>
-            <w:rStyle w:val="InternetLink"/>
-          </w:rPr>
-          <w:t>http://www.microsoft.com/downloads/details.aspx?familyid=ab99342f-5d1a-413d-8319-81da479ab0d7</w:t>
-        </w:r>
-      </w:hyperlink>
-      <w:r>
-        <w:t>）在您的机器上已经安装。</w:t>
+        <w:rPr/>
+        <w:t>）</w:t>
+      </w:r>
+      <w:r>
+        <w:rPr/>
+        <w:t>在您的机器上已经安装。</w:t>
       </w:r>
     </w:p>
     <w:p>
@@ -191,21 +314,28 @@
     <w:p>
       <w:pPr>
         <w:pStyle w:val="Heading2"/>
-      </w:pPr>
-      <w:r>
+        <w:rPr/>
+      </w:pPr>
+      <w:r>
+        <w:rPr/>
         <w:t>版本历史</w:t>
       </w:r>
     </w:p>
-    <w:p>
+    <w:p w14:noSpellErr="1">
       <w:pPr>
         <w:pStyle w:val="ListParagraph"/>
         <w:numPr>
           <w:ilvl w:val="0"/>
           <w:numId w:val="2"/>
         </w:numPr>
-      </w:pPr>
-      <w:r>
-        <w:t>2013-05-29: 2.12</w:t>
+        <w:rPr/>
+      </w:pPr>
+      <w:r>
+        <w:rPr>
+          <w:rFonts w:ascii="Calibri" w:hAnsi="Calibri" w:eastAsia="Calibri" w:cs="Calibri"/>
+          <w:lang w:val="en-CA"/>
+        </w:rPr>
+        <w:t>2015-03-14: 2.14</w:t>
       </w:r>
     </w:p>
     <w:p>
@@ -217,7 +347,7 @@
         </w:numPr>
       </w:pPr>
       <w:r>
-        <w:t>2012-05-17: 2.10</w:t>
+        <w:t>2013-05-29: 2.12</w:t>
       </w:r>
     </w:p>
     <w:p>
@@ -229,7 +359,7 @@
         </w:numPr>
       </w:pPr>
       <w:r>
-        <w:t>2012-02-07: 2.9</w:t>
+        <w:t>2012-05-17: 2.10</w:t>
       </w:r>
     </w:p>
     <w:p>
@@ -241,7 +371,7 @@
         </w:numPr>
       </w:pPr>
       <w:r>
-        <w:t>2010-08-11: 2.8</w:t>
+        <w:t>2012-02-07: 2.9</w:t>
       </w:r>
     </w:p>
     <w:p>
@@ -253,7 +383,7 @@
         </w:numPr>
       </w:pPr>
       <w:r>
-        <w:t>2010-04-12: 2.7</w:t>
+        <w:t>2010-08-11: 2.8</w:t>
       </w:r>
     </w:p>
     <w:p>
@@ -265,7 +395,7 @@
         </w:numPr>
       </w:pPr>
       <w:r>
-        <w:t>2010-02-15: 2.6</w:t>
+        <w:t>2010-04-12: 2.7</w:t>
       </w:r>
     </w:p>
     <w:p>
@@ -277,7 +407,7 @@
         </w:numPr>
       </w:pPr>
       <w:r>
-        <w:t>2009-09-18: 2.5</w:t>
+        <w:t>2010-02-15: 2.6</w:t>
       </w:r>
     </w:p>
     <w:p>
@@ -289,6 +419,18 @@
         </w:numPr>
       </w:pPr>
       <w:r>
+        <w:t>2009-09-18: 2.5</w:t>
+      </w:r>
+    </w:p>
+    <w:p>
+      <w:pPr>
+        <w:pStyle w:val="ListParagraph"/>
+        <w:numPr>
+          <w:ilvl w:val="0"/>
+          <w:numId w:val="2"/>
+        </w:numPr>
+      </w:pPr>
+      <w:r>
         <w:lastRenderedPageBreak/>
         <w:t>2009-07-29: 2.4</w:t>
       </w:r>
@@ -356,29 +498,77 @@
     <w:p>
       <w:pPr>
         <w:pStyle w:val="Heading2"/>
-      </w:pPr>
-      <w:r>
+        <w:rPr/>
+      </w:pPr>
+      <w:r>
+        <w:rPr/>
         <w:t>更改历史</w:t>
       </w:r>
     </w:p>
-    <w:p>
+    <w:p w14:noSpellErr="1">
       <w:pPr>
         <w:pStyle w:val="ListParagraph"/>
         <w:numPr>
           <w:ilvl w:val="0"/>
           <w:numId w:val="3"/>
         </w:numPr>
-      </w:pPr>
-      <w:r>
+        <w:rPr/>
+      </w:pPr>
+      <w:r>
+        <w:rPr/>
         <w:t>版本</w:t>
       </w:r>
       <w:r>
+        <w:rPr/>
         <w:t xml:space="preserve"> </w:t>
       </w:r>
       <w:r>
         <w:rPr>
           <w:lang w:val="en-US"/>
         </w:rPr>
+        <w:t>2.1</w:t>
+      </w:r>
+      <w:r>
+        <w:rPr>
+          <w:lang w:val="en-US"/>
+        </w:rPr>
+        <w:t>4</w:t>
+      </w:r>
+    </w:p>
+    <w:p>
+      <w:pPr>
+        <w:pStyle w:val="ListParagraph"/>
+        <w:numPr>
+          <w:ilvl w:val="1"/>
+          <w:numId w:val="3"/>
+        </w:numPr>
+        <w:rPr/>
+      </w:pPr>
+      <w:r>
+        <w:rPr>
+          <w:lang w:val="en-US"/>
+        </w:rPr>
+        <w:t>无功能变化，将托管服务器从Google Code移植到GitHub。</w:t>
+      </w:r>
+    </w:p>
+    <w:p>
+      <w:pPr>
+        <w:pStyle w:val="ListParagraph"/>
+        <w:numPr>
+          <w:ilvl w:val="0"/>
+          <w:numId w:val="3"/>
+        </w:numPr>
+      </w:pPr>
+      <w:r>
+        <w:t>版本</w:t>
+      </w:r>
+      <w:r>
+        <w:t xml:space="preserve"> </w:t>
+      </w:r>
+      <w:r>
+        <w:rPr>
+          <w:lang w:val="en-US"/>
+        </w:rPr>
         <w:t>2.12</w:t>
       </w:r>
     </w:p>
@@ -390,7 +580,7 @@
           <w:numId w:val="3"/>
         </w:numPr>
       </w:pPr>
-      <w:bookmarkStart w:id="0" w:name="_GoBack"/>
+      <w:bookmarkStart w:name="_GoBack" w:id="0"/>
       <w:r>
         <w:rPr>
           <w:rFonts w:hint="eastAsia"/>
@@ -447,7 +637,7 @@
         <w:t>请访问</w:t>
       </w:r>
       <w:proofErr w:type="gramEnd"/>
-      <w:hyperlink r:id="rId11" w:history="1">
+      <w:hyperlink w:history="1" r:id="rId11">
         <w:r>
           <w:rPr>
             <w:rStyle w:val="Hyperlink"/>
@@ -1271,7 +1461,7 @@
     </w:p>
     <w:sectPr>
       <w:footerReference w:type="default" r:id="rId14"/>
-      <w:pgSz w:w="12240" w:h="15840"/>
+      <w:pgSz w:w="12240" w:h="15840" w:orient="portrait"/>
       <w:pgMar w:top="1440" w:right="1440" w:bottom="1440" w:left="1440" w:header="0" w:footer="708" w:gutter="0"/>
       <w:cols w:space="720"/>
       <w:formProt w:val="0"/>
@@ -1307,7 +1497,7 @@
 </file>
 
 <file path=word/footer1.xml><?xml version="1.0" encoding="utf-8"?>
-<w:ftr xmlns:wpc="http://schemas.microsoft.com/office/word/2010/wordprocessingCanvas" xmlns:mc="http://schemas.openxmlformats.org/markup-compatibility/2006" xmlns:o="urn:schemas-microsoft-com:office:office" xmlns:r="http://schemas.openxmlformats.org/officeDocument/2006/relationships" xmlns:m="http://schemas.openxmlformats.org/officeDocument/2006/math" xmlns:v="urn:schemas-microsoft-com:vml" xmlns:wp14="http://schemas.microsoft.com/office/word/2010/wordprocessingDrawing" xmlns:wp="http://schemas.openxmlformats.org/drawingml/2006/wordprocessingDrawing" xmlns:w10="urn:schemas-microsoft-com:office:word" xmlns:w="http://schemas.openxmlformats.org/wordprocessingml/2006/main" xmlns:w14="http://schemas.microsoft.com/office/word/2010/wordml" xmlns:w15="http://schemas.microsoft.com/office/word/2012/wordml" xmlns:wpg="http://schemas.microsoft.com/office/word/2010/wordprocessingGroup" xmlns:wpi="http://schemas.microsoft.com/office/word/2010/wordprocessingInk" xmlns:wne="http://schemas.microsoft.com/office/word/2006/wordml" xmlns:wps="http://schemas.microsoft.com/office/word/2010/wordprocessingShape" mc:Ignorable="w14 w15 wp14">
+<w:ftr xmlns:wpc="http://schemas.microsoft.com/office/word/2010/wordprocessingCanvas" xmlns:mc="http://schemas.openxmlformats.org/markup-compatibility/2006" xmlns:o="urn:schemas-microsoft-com:office:office" xmlns:r="http://schemas.openxmlformats.org/officeDocument/2006/relationships" xmlns:m="http://schemas.openxmlformats.org/officeDocument/2006/math" xmlns:v="urn:schemas-microsoft-com:vml" xmlns:wp14="http://schemas.microsoft.com/office/word/2010/wordprocessingDrawing" xmlns:wp="http://schemas.openxmlformats.org/drawingml/2006/wordprocessingDrawing" xmlns:w10="urn:schemas-microsoft-com:office:word" xmlns:w="http://schemas.openxmlformats.org/wordprocessingml/2006/main" xmlns:w14="http://schemas.microsoft.com/office/word/2010/wordml" xmlns:w15="http://schemas.microsoft.com/office/word/2012/wordml" xmlns:wpg="http://schemas.microsoft.com/office/word/2010/wordprocessingGroup" xmlns:wpi="http://schemas.microsoft.com/office/word/2010/wordprocessingInk" xmlns:wne="http://schemas.microsoft.com/office/word/2006/wordml" xmlns:wps="http://schemas.microsoft.com/office/word/2010/wordprocessingShape" xmlns:a="http://schemas.openxmlformats.org/drawingml/2006/main" xmlns:pic="http://schemas.openxmlformats.org/drawingml/2006/picture" mc:Ignorable="w14 w15 wp14">
   <w:p>
     <w:pPr>
       <w:pStyle w:val="Footer"/>
@@ -1650,7 +1840,7 @@
         <w:ind w:left="720" w:hanging="360"/>
       </w:pPr>
       <w:rPr>
-        <w:rFonts w:ascii="Symbol" w:hAnsi="Symbol" w:cs="Symbol" w:hint="default"/>
+        <w:rFonts w:hint="default" w:ascii="Symbol" w:hAnsi="Symbol" w:cs="Symbol"/>
       </w:rPr>
     </w:lvl>
     <w:lvl w:ilvl="1">
@@ -1662,7 +1852,7 @@
         <w:ind w:left="1440" w:hanging="360"/>
       </w:pPr>
       <w:rPr>
-        <w:rFonts w:ascii="Courier New" w:hAnsi="Courier New" w:cs="Courier New" w:hint="default"/>
+        <w:rFonts w:hint="default" w:ascii="Courier New" w:hAnsi="Courier New" w:cs="Courier New"/>
       </w:rPr>
     </w:lvl>
     <w:lvl w:ilvl="2">
@@ -1674,7 +1864,7 @@
         <w:ind w:left="2160" w:hanging="360"/>
       </w:pPr>
       <w:rPr>
-        <w:rFonts w:ascii="Wingdings" w:hAnsi="Wingdings" w:cs="Wingdings" w:hint="default"/>
+        <w:rFonts w:hint="default" w:ascii="Wingdings" w:hAnsi="Wingdings" w:cs="Wingdings"/>
       </w:rPr>
     </w:lvl>
     <w:lvl w:ilvl="3">
@@ -1686,7 +1876,7 @@
         <w:ind w:left="2880" w:hanging="360"/>
       </w:pPr>
       <w:rPr>
-        <w:rFonts w:ascii="Symbol" w:hAnsi="Symbol" w:cs="Symbol" w:hint="default"/>
+        <w:rFonts w:hint="default" w:ascii="Symbol" w:hAnsi="Symbol" w:cs="Symbol"/>
       </w:rPr>
     </w:lvl>
     <w:lvl w:ilvl="4">
@@ -1698,7 +1888,7 @@
         <w:ind w:left="3600" w:hanging="360"/>
       </w:pPr>
       <w:rPr>
-        <w:rFonts w:ascii="Courier New" w:hAnsi="Courier New" w:cs="Courier New" w:hint="default"/>
+        <w:rFonts w:hint="default" w:ascii="Courier New" w:hAnsi="Courier New" w:cs="Courier New"/>
       </w:rPr>
     </w:lvl>
     <w:lvl w:ilvl="5">
@@ -1710,7 +1900,7 @@
         <w:ind w:left="4320" w:hanging="360"/>
       </w:pPr>
       <w:rPr>
-        <w:rFonts w:ascii="Wingdings" w:hAnsi="Wingdings" w:cs="Wingdings" w:hint="default"/>
+        <w:rFonts w:hint="default" w:ascii="Wingdings" w:hAnsi="Wingdings" w:cs="Wingdings"/>
       </w:rPr>
     </w:lvl>
     <w:lvl w:ilvl="6">
@@ -1722,7 +1912,7 @@
         <w:ind w:left="5040" w:hanging="360"/>
       </w:pPr>
       <w:rPr>
-        <w:rFonts w:ascii="Symbol" w:hAnsi="Symbol" w:cs="Symbol" w:hint="default"/>
+        <w:rFonts w:hint="default" w:ascii="Symbol" w:hAnsi="Symbol" w:cs="Symbol"/>
       </w:rPr>
     </w:lvl>
     <w:lvl w:ilvl="7">
@@ -1734,7 +1924,7 @@
         <w:ind w:left="5760" w:hanging="360"/>
       </w:pPr>
       <w:rPr>
-        <w:rFonts w:ascii="Courier New" w:hAnsi="Courier New" w:cs="Courier New" w:hint="default"/>
+        <w:rFonts w:hint="default" w:ascii="Courier New" w:hAnsi="Courier New" w:cs="Courier New"/>
       </w:rPr>
     </w:lvl>
     <w:lvl w:ilvl="8">
@@ -1746,7 +1936,7 @@
         <w:ind w:left="6480" w:hanging="360"/>
       </w:pPr>
       <w:rPr>
-        <w:rFonts w:ascii="Wingdings" w:hAnsi="Wingdings" w:cs="Wingdings" w:hint="default"/>
+        <w:rFonts w:hint="default" w:ascii="Wingdings" w:hAnsi="Wingdings" w:cs="Wingdings"/>
       </w:rPr>
     </w:lvl>
   </w:abstractNum>
@@ -1763,7 +1953,7 @@
         <w:ind w:left="720" w:hanging="360"/>
       </w:pPr>
       <w:rPr>
-        <w:rFonts w:ascii="Symbol" w:hAnsi="Symbol" w:cs="Symbol" w:hint="default"/>
+        <w:rFonts w:hint="default" w:ascii="Symbol" w:hAnsi="Symbol" w:cs="Symbol"/>
       </w:rPr>
     </w:lvl>
     <w:lvl w:ilvl="1">
@@ -1775,7 +1965,7 @@
         <w:ind w:left="1440" w:hanging="360"/>
       </w:pPr>
       <w:rPr>
-        <w:rFonts w:ascii="Courier New" w:hAnsi="Courier New" w:cs="Courier New" w:hint="default"/>
+        <w:rFonts w:hint="default" w:ascii="Courier New" w:hAnsi="Courier New" w:cs="Courier New"/>
       </w:rPr>
     </w:lvl>
     <w:lvl w:ilvl="2">
@@ -1787,7 +1977,7 @@
         <w:ind w:left="2160" w:hanging="360"/>
       </w:pPr>
       <w:rPr>
-        <w:rFonts w:ascii="Wingdings" w:hAnsi="Wingdings" w:cs="Wingdings" w:hint="default"/>
+        <w:rFonts w:hint="default" w:ascii="Wingdings" w:hAnsi="Wingdings" w:cs="Wingdings"/>
       </w:rPr>
     </w:lvl>
     <w:lvl w:ilvl="3">
@@ -1799,7 +1989,7 @@
         <w:ind w:left="2880" w:hanging="360"/>
       </w:pPr>
       <w:rPr>
-        <w:rFonts w:ascii="Symbol" w:hAnsi="Symbol" w:cs="Symbol" w:hint="default"/>
+        <w:rFonts w:hint="default" w:ascii="Symbol" w:hAnsi="Symbol" w:cs="Symbol"/>
       </w:rPr>
     </w:lvl>
     <w:lvl w:ilvl="4">
@@ -1811,7 +2001,7 @@
         <w:ind w:left="3600" w:hanging="360"/>
       </w:pPr>
       <w:rPr>
-        <w:rFonts w:ascii="Courier New" w:hAnsi="Courier New" w:cs="Courier New" w:hint="default"/>
+        <w:rFonts w:hint="default" w:ascii="Courier New" w:hAnsi="Courier New" w:cs="Courier New"/>
       </w:rPr>
     </w:lvl>
     <w:lvl w:ilvl="5">
@@ -1823,7 +2013,7 @@
         <w:ind w:left="4320" w:hanging="360"/>
       </w:pPr>
       <w:rPr>
-        <w:rFonts w:ascii="Wingdings" w:hAnsi="Wingdings" w:cs="Wingdings" w:hint="default"/>
+        <w:rFonts w:hint="default" w:ascii="Wingdings" w:hAnsi="Wingdings" w:cs="Wingdings"/>
       </w:rPr>
     </w:lvl>
     <w:lvl w:ilvl="6">
@@ -1835,7 +2025,7 @@
         <w:ind w:left="5040" w:hanging="360"/>
       </w:pPr>
       <w:rPr>
-        <w:rFonts w:ascii="Symbol" w:hAnsi="Symbol" w:cs="Symbol" w:hint="default"/>
+        <w:rFonts w:hint="default" w:ascii="Symbol" w:hAnsi="Symbol" w:cs="Symbol"/>
       </w:rPr>
     </w:lvl>
     <w:lvl w:ilvl="7">
@@ -1847,7 +2037,7 @@
         <w:ind w:left="5760" w:hanging="360"/>
       </w:pPr>
       <w:rPr>
-        <w:rFonts w:ascii="Courier New" w:hAnsi="Courier New" w:cs="Courier New" w:hint="default"/>
+        <w:rFonts w:hint="default" w:ascii="Courier New" w:hAnsi="Courier New" w:cs="Courier New"/>
       </w:rPr>
     </w:lvl>
     <w:lvl w:ilvl="8">
@@ -1859,7 +2049,7 @@
         <w:ind w:left="6480" w:hanging="360"/>
       </w:pPr>
       <w:rPr>
-        <w:rFonts w:ascii="Wingdings" w:hAnsi="Wingdings" w:cs="Wingdings" w:hint="default"/>
+        <w:rFonts w:hint="default" w:ascii="Wingdings" w:hAnsi="Wingdings" w:cs="Wingdings"/>
       </w:rPr>
     </w:lvl>
   </w:abstractNum>
@@ -1876,11 +2066,11 @@
 </file>
 
 <file path=word/styles.xml><?xml version="1.0" encoding="utf-8"?>
-<w:styles xmlns:mc="http://schemas.openxmlformats.org/markup-compatibility/2006" xmlns:r="http://schemas.openxmlformats.org/officeDocument/2006/relationships" xmlns:w="http://schemas.openxmlformats.org/wordprocessingml/2006/main" xmlns:w14="http://schemas.microsoft.com/office/word/2010/wordml" xmlns:w15="http://schemas.microsoft.com/office/word/2012/wordml" mc:Ignorable="w14 w15">
+<w:styles xmlns:wp14="http://schemas.microsoft.com/office/word/2010/wordprocessingDrawing" xmlns:mc="http://schemas.openxmlformats.org/markup-compatibility/2006" xmlns:r="http://schemas.openxmlformats.org/officeDocument/2006/relationships" xmlns:w="http://schemas.openxmlformats.org/wordprocessingml/2006/main" xmlns:w14="http://schemas.microsoft.com/office/word/2010/wordml" xmlns:w15="http://schemas.microsoft.com/office/word/2012/wordml" mc:Ignorable="w14 w15 wp14">
   <w:docDefaults>
     <w:rPrDefault>
       <w:rPr>
-        <w:rFonts w:asciiTheme="minorHAnsi" w:eastAsiaTheme="minorEastAsia" w:hAnsiTheme="minorHAnsi" w:cstheme="minorBidi"/>
+        <w:rFonts w:asciiTheme="minorHAnsi" w:hAnsiTheme="minorHAnsi" w:eastAsiaTheme="minorEastAsia" w:cstheme="minorBidi"/>
         <w:sz w:val="22"/>
         <w:szCs w:val="22"/>
         <w:lang w:val="en-CA" w:eastAsia="zh-CN" w:bidi="ar-SA"/>
@@ -1895,14 +2085,14 @@
   <w:latentStyles w:defLockedState="0" w:defUIPriority="99" w:defSemiHidden="0" w:defUnhideWhenUsed="0" w:defQFormat="0" w:count="371">
     <w:lsdException w:name="Normal" w:uiPriority="0" w:qFormat="1"/>
     <w:lsdException w:name="heading 1" w:uiPriority="9" w:qFormat="1"/>
-    <w:lsdException w:name="heading 2" w:semiHidden="1" w:uiPriority="9" w:unhideWhenUsed="1" w:qFormat="1"/>
-    <w:lsdException w:name="heading 3" w:semiHidden="1" w:uiPriority="9" w:unhideWhenUsed="1" w:qFormat="1"/>
-    <w:lsdException w:name="heading 4" w:semiHidden="1" w:uiPriority="9" w:unhideWhenUsed="1" w:qFormat="1"/>
-    <w:lsdException w:name="heading 5" w:semiHidden="1" w:uiPriority="9" w:unhideWhenUsed="1" w:qFormat="1"/>
-    <w:lsdException w:name="heading 6" w:semiHidden="1" w:uiPriority="9" w:unhideWhenUsed="1" w:qFormat="1"/>
-    <w:lsdException w:name="heading 7" w:semiHidden="1" w:uiPriority="9" w:unhideWhenUsed="1" w:qFormat="1"/>
-    <w:lsdException w:name="heading 8" w:semiHidden="1" w:uiPriority="9" w:unhideWhenUsed="1" w:qFormat="1"/>
-    <w:lsdException w:name="heading 9" w:semiHidden="1" w:uiPriority="9" w:unhideWhenUsed="1" w:qFormat="1"/>
+    <w:lsdException w:name="heading 2" w:uiPriority="9" w:semiHidden="1" w:unhideWhenUsed="1" w:qFormat="1"/>
+    <w:lsdException w:name="heading 3" w:uiPriority="9" w:semiHidden="1" w:unhideWhenUsed="1" w:qFormat="1"/>
+    <w:lsdException w:name="heading 4" w:uiPriority="9" w:semiHidden="1" w:unhideWhenUsed="1" w:qFormat="1"/>
+    <w:lsdException w:name="heading 5" w:uiPriority="9" w:semiHidden="1" w:unhideWhenUsed="1" w:qFormat="1"/>
+    <w:lsdException w:name="heading 6" w:uiPriority="9" w:semiHidden="1" w:unhideWhenUsed="1" w:qFormat="1"/>
+    <w:lsdException w:name="heading 7" w:uiPriority="9" w:semiHidden="1" w:unhideWhenUsed="1" w:qFormat="1"/>
+    <w:lsdException w:name="heading 8" w:uiPriority="9" w:semiHidden="1" w:unhideWhenUsed="1" w:qFormat="1"/>
+    <w:lsdException w:name="heading 9" w:uiPriority="9" w:semiHidden="1" w:unhideWhenUsed="1" w:qFormat="1"/>
     <w:lsdException w:name="index 1" w:semiHidden="1" w:unhideWhenUsed="1"/>
     <w:lsdException w:name="index 2" w:semiHidden="1" w:unhideWhenUsed="1"/>
     <w:lsdException w:name="index 3" w:semiHidden="1" w:unhideWhenUsed="1"/>
@@ -1912,22 +2102,22 @@
     <w:lsdException w:name="index 7" w:semiHidden="1" w:unhideWhenUsed="1"/>
     <w:lsdException w:name="index 8" w:semiHidden="1" w:unhideWhenUsed="1"/>
     <w:lsdException w:name="index 9" w:semiHidden="1" w:unhideWhenUsed="1"/>
-    <w:lsdException w:name="toc 1" w:semiHidden="1" w:uiPriority="39" w:unhideWhenUsed="1"/>
-    <w:lsdException w:name="toc 2" w:semiHidden="1" w:uiPriority="39" w:unhideWhenUsed="1"/>
-    <w:lsdException w:name="toc 3" w:semiHidden="1" w:uiPriority="39" w:unhideWhenUsed="1"/>
-    <w:lsdException w:name="toc 4" w:semiHidden="1" w:uiPriority="39" w:unhideWhenUsed="1"/>
-    <w:lsdException w:name="toc 5" w:semiHidden="1" w:uiPriority="39" w:unhideWhenUsed="1"/>
-    <w:lsdException w:name="toc 6" w:semiHidden="1" w:uiPriority="39" w:unhideWhenUsed="1"/>
-    <w:lsdException w:name="toc 7" w:semiHidden="1" w:uiPriority="39" w:unhideWhenUsed="1"/>
-    <w:lsdException w:name="toc 8" w:semiHidden="1" w:uiPriority="39" w:unhideWhenUsed="1"/>
-    <w:lsdException w:name="toc 9" w:semiHidden="1" w:uiPriority="39" w:unhideWhenUsed="1"/>
+    <w:lsdException w:name="toc 1" w:uiPriority="39" w:semiHidden="1" w:unhideWhenUsed="1"/>
+    <w:lsdException w:name="toc 2" w:uiPriority="39" w:semiHidden="1" w:unhideWhenUsed="1"/>
+    <w:lsdException w:name="toc 3" w:uiPriority="39" w:semiHidden="1" w:unhideWhenUsed="1"/>
+    <w:lsdException w:name="toc 4" w:uiPriority="39" w:semiHidden="1" w:unhideWhenUsed="1"/>
+    <w:lsdException w:name="toc 5" w:uiPriority="39" w:semiHidden="1" w:unhideWhenUsed="1"/>
+    <w:lsdException w:name="toc 6" w:uiPriority="39" w:semiHidden="1" w:unhideWhenUsed="1"/>
+    <w:lsdException w:name="toc 7" w:uiPriority="39" w:semiHidden="1" w:unhideWhenUsed="1"/>
+    <w:lsdException w:name="toc 8" w:uiPriority="39" w:semiHidden="1" w:unhideWhenUsed="1"/>
+    <w:lsdException w:name="toc 9" w:uiPriority="39" w:semiHidden="1" w:unhideWhenUsed="1"/>
     <w:lsdException w:name="Normal Indent" w:semiHidden="1" w:unhideWhenUsed="1"/>
     <w:lsdException w:name="footnote text" w:semiHidden="1" w:unhideWhenUsed="1"/>
     <w:lsdException w:name="annotation text" w:semiHidden="1" w:unhideWhenUsed="1"/>
     <w:lsdException w:name="header" w:semiHidden="1" w:unhideWhenUsed="1"/>
     <w:lsdException w:name="footer" w:semiHidden="1" w:unhideWhenUsed="1"/>
     <w:lsdException w:name="index heading" w:semiHidden="1" w:unhideWhenUsed="1"/>
-    <w:lsdException w:name="caption" w:semiHidden="1" w:uiPriority="35" w:unhideWhenUsed="1" w:qFormat="1"/>
+    <w:lsdException w:name="caption" w:uiPriority="35" w:semiHidden="1" w:unhideWhenUsed="1" w:qFormat="1"/>
     <w:lsdException w:name="table of figures" w:semiHidden="1" w:unhideWhenUsed="1"/>
     <w:lsdException w:name="envelope address" w:semiHidden="1" w:unhideWhenUsed="1"/>
     <w:lsdException w:name="envelope return" w:semiHidden="1" w:unhideWhenUsed="1"/>
@@ -1958,7 +2148,7 @@
     <w:lsdException w:name="Title" w:uiPriority="10" w:qFormat="1"/>
     <w:lsdException w:name="Closing" w:semiHidden="1" w:unhideWhenUsed="1"/>
     <w:lsdException w:name="Signature" w:semiHidden="1" w:unhideWhenUsed="1"/>
-    <w:lsdException w:name="Default Paragraph Font" w:semiHidden="1" w:uiPriority="1" w:unhideWhenUsed="1"/>
+    <w:lsdException w:name="Default Paragraph Font" w:uiPriority="1" w:semiHidden="1" w:unhideWhenUsed="1"/>
     <w:lsdException w:name="Body Text" w:semiHidden="1" w:unhideWhenUsed="1"/>
     <w:lsdException w:name="Body Text Indent" w:semiHidden="1" w:unhideWhenUsed="1"/>
     <w:lsdException w:name="List Continue" w:semiHidden="1" w:unhideWhenUsed="1"/>
@@ -2158,8 +2348,8 @@
     <w:lsdException w:name="Subtle Reference" w:uiPriority="31" w:qFormat="1"/>
     <w:lsdException w:name="Intense Reference" w:uiPriority="32" w:qFormat="1"/>
     <w:lsdException w:name="Book Title" w:uiPriority="33" w:qFormat="1"/>
-    <w:lsdException w:name="Bibliography" w:semiHidden="1" w:uiPriority="37" w:unhideWhenUsed="1"/>
-    <w:lsdException w:name="TOC Heading" w:semiHidden="1" w:uiPriority="39" w:unhideWhenUsed="1" w:qFormat="1"/>
+    <w:lsdException w:name="Bibliography" w:uiPriority="37" w:semiHidden="1" w:unhideWhenUsed="1"/>
+    <w:lsdException w:name="TOC Heading" w:uiPriority="39" w:semiHidden="1" w:unhideWhenUsed="1" w:qFormat="1"/>
     <w:lsdException w:name="Plain Table 1" w:uiPriority="41"/>
     <w:lsdException w:name="Plain Table 2" w:uiPriority="42"/>
     <w:lsdException w:name="Plain Table 3" w:uiPriority="43"/>
@@ -2265,7 +2455,7 @@
     <w:lsdException w:name="List Table 6 Colorful Accent 6" w:uiPriority="51"/>
     <w:lsdException w:name="List Table 7 Colorful Accent 6" w:uiPriority="52"/>
   </w:latentStyles>
-  <w:style w:type="paragraph" w:default="1" w:styleId="Normal">
+  <w:style w:type="paragraph" w:styleId="Normal" w:default="1">
     <w:name w:val="Normal"/>
     <w:pPr>
       <w:tabs>
@@ -2274,7 +2464,7 @@
       <w:suppressAutoHyphens/>
     </w:pPr>
     <w:rPr>
-      <w:rFonts w:ascii="Calibri" w:eastAsia="SimSun" w:hAnsi="Calibri"/>
+      <w:rFonts w:ascii="Calibri" w:hAnsi="Calibri" w:eastAsia="SimSun"/>
     </w:rPr>
   </w:style>
   <w:style w:type="paragraph" w:styleId="Heading1">
@@ -2319,13 +2509,13 @@
       <w:szCs w:val="26"/>
     </w:rPr>
   </w:style>
-  <w:style w:type="character" w:default="1" w:styleId="DefaultParagraphFont">
+  <w:style w:type="character" w:styleId="DefaultParagraphFont" w:default="1">
     <w:name w:val="Default Paragraph Font"/>
     <w:uiPriority w:val="1"/>
     <w:semiHidden/>
     <w:unhideWhenUsed/>
   </w:style>
-  <w:style w:type="table" w:default="1" w:styleId="TableNormal">
+  <w:style w:type="table" w:styleId="TableNormal" w:default="1">
     <w:name w:val="Normal Table"/>
     <w:uiPriority w:val="99"/>
     <w:semiHidden/>
@@ -2340,13 +2530,13 @@
       </w:tblCellMar>
     </w:tblPr>
   </w:style>
-  <w:style w:type="numbering" w:default="1" w:styleId="NoList">
+  <w:style w:type="numbering" w:styleId="NoList" w:default="1">
     <w:name w:val="No List"/>
     <w:uiPriority w:val="99"/>
     <w:semiHidden/>
     <w:unhideWhenUsed/>
   </w:style>
-  <w:style w:type="character" w:customStyle="1" w:styleId="InternetLink">
+  <w:style w:type="character" w:styleId="InternetLink" w:customStyle="1">
     <w:name w:val="Internet Link"/>
     <w:basedOn w:val="DefaultParagraphFont"/>
     <w:rPr>
@@ -2355,7 +2545,7 @@
       <w:lang w:val="en-US" w:eastAsia="en-US" w:bidi="en-US"/>
     </w:rPr>
   </w:style>
-  <w:style w:type="character" w:customStyle="1" w:styleId="Heading1Char">
+  <w:style w:type="character" w:styleId="Heading1Char" w:customStyle="1">
     <w:name w:val="Heading 1 Char"/>
     <w:basedOn w:val="DefaultParagraphFont"/>
     <w:rPr>
@@ -2367,7 +2557,7 @@
       <w:szCs w:val="28"/>
     </w:rPr>
   </w:style>
-  <w:style w:type="character" w:customStyle="1" w:styleId="Heading2Char">
+  <w:style w:type="character" w:styleId="Heading2Char" w:customStyle="1">
     <w:name w:val="Heading 2 Char"/>
     <w:basedOn w:val="DefaultParagraphFont"/>
     <w:rPr>
@@ -2379,15 +2569,15 @@
       <w:szCs w:val="26"/>
     </w:rPr>
   </w:style>
-  <w:style w:type="character" w:customStyle="1" w:styleId="HeaderChar">
+  <w:style w:type="character" w:styleId="HeaderChar" w:customStyle="1">
     <w:name w:val="Header Char"/>
     <w:basedOn w:val="DefaultParagraphFont"/>
   </w:style>
-  <w:style w:type="character" w:customStyle="1" w:styleId="FooterChar">
+  <w:style w:type="character" w:styleId="FooterChar" w:customStyle="1">
     <w:name w:val="Footer Char"/>
     <w:basedOn w:val="DefaultParagraphFont"/>
   </w:style>
-  <w:style w:type="character" w:customStyle="1" w:styleId="BalloonTextChar">
+  <w:style w:type="character" w:styleId="BalloonTextChar" w:customStyle="1">
     <w:name w:val="Balloon Text Char"/>
     <w:basedOn w:val="DefaultParagraphFont"/>
     <w:rPr>
@@ -2396,13 +2586,13 @@
       <w:szCs w:val="16"/>
     </w:rPr>
   </w:style>
-  <w:style w:type="character" w:customStyle="1" w:styleId="ListLabel1">
+  <w:style w:type="character" w:styleId="ListLabel1" w:customStyle="1">
     <w:name w:val="ListLabel 1"/>
     <w:rPr>
       <w:rFonts w:cs="Courier New"/>
     </w:rPr>
   </w:style>
-  <w:style w:type="paragraph" w:customStyle="1" w:styleId="Heading">
+  <w:style w:type="paragraph" w:styleId="Heading" w:customStyle="1">
     <w:name w:val="Heading"/>
     <w:basedOn w:val="Normal"/>
     <w:next w:val="Textbody"/>
@@ -2411,12 +2601,12 @@
       <w:spacing w:before="240" w:after="120"/>
     </w:pPr>
     <w:rPr>
-      <w:rFonts w:ascii="Arial" w:eastAsia="Microsoft YaHei" w:hAnsi="Arial" w:cs="Mangal"/>
+      <w:rFonts w:ascii="Arial" w:hAnsi="Arial" w:eastAsia="Microsoft YaHei" w:cs="Mangal"/>
       <w:sz w:val="28"/>
       <w:szCs w:val="28"/>
     </w:rPr>
   </w:style>
-  <w:style w:type="paragraph" w:customStyle="1" w:styleId="Textbody">
+  <w:style w:type="paragraph" w:styleId="Textbody" w:customStyle="1">
     <w:name w:val="Text body"/>
     <w:basedOn w:val="Normal"/>
     <w:pPr>
@@ -2445,7 +2635,7 @@
       <w:szCs w:val="24"/>
     </w:rPr>
   </w:style>
-  <w:style w:type="paragraph" w:customStyle="1" w:styleId="Index">
+  <w:style w:type="paragraph" w:styleId="Index" w:customStyle="1">
     <w:name w:val="Index"/>
     <w:basedOn w:val="Normal"/>
     <w:pPr>
@@ -2509,12 +2699,12 @@
     <w:tblPr>
       <w:tblInd w:w="0" w:type="dxa"/>
       <w:tblBorders>
-        <w:top w:val="single" w:sz="4" w:space="0" w:color="auto"/>
-        <w:left w:val="single" w:sz="4" w:space="0" w:color="auto"/>
-        <w:bottom w:val="single" w:sz="4" w:space="0" w:color="auto"/>
-        <w:right w:val="single" w:sz="4" w:space="0" w:color="auto"/>
-        <w:insideH w:val="single" w:sz="4" w:space="0" w:color="auto"/>
-        <w:insideV w:val="single" w:sz="4" w:space="0" w:color="auto"/>
+        <w:top w:val="single" w:color="auto" w:sz="4" w:space="0"/>
+        <w:left w:val="single" w:color="auto" w:sz="4" w:space="0"/>
+        <w:bottom w:val="single" w:color="auto" w:sz="4" w:space="0"/>
+        <w:right w:val="single" w:color="auto" w:sz="4" w:space="0"/>
+        <w:insideH w:val="single" w:color="auto" w:sz="4" w:space="0"/>
+        <w:insideV w:val="single" w:color="auto" w:sz="4" w:space="0"/>
       </w:tblBorders>
       <w:tblCellMar>
         <w:top w:w="0" w:type="dxa"/>

</xml_diff>